<commit_message>
delete and update qeustiongroup 3 kind of update question
</commit_message>
<xml_diff>
--- a/@document/word question temp/single word test file/test.docx
+++ b/@document/word question temp/single word test file/test.docx
@@ -65,7 +65,16 @@
             <w:szCs w:val="24"/>
             <w:lang w:bidi="fa-IR"/>
           </w:rPr>
-          <m:t>=1</m:t>
+          <m:t>=</m:t>
+        </m:r>
+        <m:r>
+          <w:rPr>
+            <w:rFonts w:ascii="Cambria Math" w:hAnsi="Cambria Math"/>
+            <w:sz w:val="24"/>
+            <w:szCs w:val="24"/>
+            <w:lang w:bidi="fa-IR"/>
+          </w:rPr>
+          <m:t>2</m:t>
         </m:r>
       </m:oMath>
       <w:r>
@@ -229,9 +238,6 @@
           <w:numId w:val="2"/>
         </w:numPr>
         <w:bidi/>
-        <w:rPr>
-          <w:rFonts w:hint="cs"/>
-        </w:rPr>
       </w:pPr>
       <w:r>
         <w:rPr>
@@ -252,9 +258,6 @@
           <w:numId w:val="2"/>
         </w:numPr>
         <w:bidi/>
-        <w:rPr>
-          <w:rFonts w:hint="cs"/>
-        </w:rPr>
       </w:pPr>
       <w:r>
         <w:rPr>
@@ -275,9 +278,6 @@
           <w:numId w:val="2"/>
         </w:numPr>
         <w:bidi/>
-        <w:rPr>
-          <w:rFonts w:hint="cs"/>
-        </w:rPr>
       </w:pPr>
       <w:r>
         <w:rPr>
@@ -298,9 +298,6 @@
           <w:numId w:val="2"/>
         </w:numPr>
         <w:bidi/>
-        <w:rPr>
-          <w:rFonts w:hint="cs"/>
-        </w:rPr>
       </w:pPr>
       <w:r>
         <w:rPr>
@@ -341,7 +338,6 @@
       <w:pPr>
         <w:bidi/>
         <w:rPr>
-          <w:rFonts w:hint="cs"/>
           <w:rtl/>
         </w:rPr>
       </w:pPr>

</xml_diff>